<commit_message>
add use case diagram for registration
</commit_message>
<xml_diff>
--- a/Software Requirements Specification .docx
+++ b/Software Requirements Specification .docx
@@ -915,11 +915,11 @@
     </w:p>
     <w:bookmarkStart w:id="0" w:name="page2" w:displacedByCustomXml="next"/>
     <w:bookmarkEnd w:id="0" w:displacedByCustomXml="next"/>
-    <w:bookmarkStart w:id="1" w:name="_Toc449124240" w:displacedByCustomXml="next"/>
-    <w:bookmarkStart w:id="2" w:name="_Toc449045046" w:displacedByCustomXml="next"/>
+    <w:bookmarkStart w:id="1" w:name="_Toc449047322" w:displacedByCustomXml="next"/>
+    <w:bookmarkStart w:id="2" w:name="_Toc449047262" w:displacedByCustomXml="next"/>
     <w:bookmarkStart w:id="3" w:name="_Toc449046375" w:displacedByCustomXml="next"/>
-    <w:bookmarkStart w:id="4" w:name="_Toc449047262" w:displacedByCustomXml="next"/>
-    <w:bookmarkStart w:id="5" w:name="_Toc449047322" w:displacedByCustomXml="next"/>
+    <w:bookmarkStart w:id="4" w:name="_Toc449045046" w:displacedByCustomXml="next"/>
+    <w:bookmarkStart w:id="5" w:name="_Toc449124240" w:displacedByCustomXml="next"/>
     <w:sdt>
       <w:sdtPr>
         <w:rPr>
@@ -4118,7 +4118,7 @@
                     <a:blip r:embed="rId9" cstate="print">
                       <a:extLst>
                         <a:ext uri="{28A0092B-C50C-407E-A947-70E740481C1C}">
-                          <a14:useLocalDpi xmlns:a14="http://schemas.microsoft.com/office/drawing/2010/main" xmlns:wps="http://schemas.microsoft.com/office/word/2010/wordprocessingShape" xmlns:wpi="http://schemas.microsoft.com/office/word/2010/wordprocessingInk" xmlns:wpg="http://schemas.microsoft.com/office/word/2010/wordprocessingGroup" xmlns:w15="http://schemas.microsoft.com/office/word/2012/wordml" xmlns:w14="http://schemas.microsoft.com/office/word/2010/wordml" xmlns:w="http://schemas.openxmlformats.org/wordprocessingml/2006/main" xmlns:w10="urn:schemas-microsoft-com:office:word" xmlns:wp14="http://schemas.microsoft.com/office/word/2010/wordprocessingDrawing" xmlns:v="urn:schemas-microsoft-com:vml" xmlns:o="urn:schemas-microsoft-com:office:office" xmlns:mc="http://schemas.openxmlformats.org/markup-compatibility/2006" xmlns:wpc="http://schemas.microsoft.com/office/word/2010/wordprocessingCanvas" xmlns="" val="0"/>
+                          <a14:useLocalDpi xmlns="" xmlns:wpc="http://schemas.microsoft.com/office/word/2010/wordprocessingCanvas" xmlns:mc="http://schemas.openxmlformats.org/markup-compatibility/2006" xmlns:o="urn:schemas-microsoft-com:office:office" xmlns:v="urn:schemas-microsoft-com:vml" xmlns:wp14="http://schemas.microsoft.com/office/word/2010/wordprocessingDrawing" xmlns:w10="urn:schemas-microsoft-com:office:word" xmlns:w="http://schemas.openxmlformats.org/wordprocessingml/2006/main" xmlns:w14="http://schemas.microsoft.com/office/word/2010/wordml" xmlns:w15="http://schemas.microsoft.com/office/word/2012/wordml" xmlns:wpg="http://schemas.microsoft.com/office/word/2010/wordprocessingGroup" xmlns:wpi="http://schemas.microsoft.com/office/word/2010/wordprocessingInk" xmlns:wps="http://schemas.microsoft.com/office/word/2010/wordprocessingShape" xmlns:a14="http://schemas.microsoft.com/office/drawing/2010/main" val="0"/>
                         </a:ext>
                       </a:extLst>
                     </a:blip>
@@ -5060,6 +5060,14 @@
           <w:szCs w:val="24"/>
         </w:rPr>
       </w:pPr>
+      <w:r>
+        <w:rPr>
+          <w:rFonts w:ascii="Times New Roman" w:hAnsi="Times New Roman"/>
+          <w:sz w:val="24"/>
+          <w:szCs w:val="24"/>
+        </w:rPr>
+        <w:t>Here with the registration use case diagram:</w:t>
+      </w:r>
     </w:p>
     <w:p>
       <w:pPr>
@@ -5078,12 +5086,139 @@
           <w:szCs w:val="24"/>
         </w:rPr>
       </w:pPr>
-      <w:r>
-        <w:rPr>
-          <w:rFonts w:ascii="Times New Roman" w:hAnsi="Times New Roman"/>
-          <w:sz w:val="24"/>
-          <w:szCs w:val="24"/>
-        </w:rPr>
+    </w:p>
+    <w:p>
+      <w:pPr>
+        <w:pStyle w:val="a3"/>
+        <w:widowControl w:val="0"/>
+        <w:overflowPunct w:val="0"/>
+        <w:autoSpaceDE w:val="0"/>
+        <w:autoSpaceDN w:val="0"/>
+        <w:adjustRightInd w:val="0"/>
+        <w:spacing w:after="0" w:line="453" w:lineRule="auto"/>
+        <w:ind w:left="1080"/>
+        <w:jc w:val="both"/>
+        <w:rPr>
+          <w:rFonts w:ascii="Times New Roman" w:hAnsi="Times New Roman"/>
+          <w:sz w:val="24"/>
+          <w:szCs w:val="24"/>
+        </w:rPr>
+      </w:pPr>
+      <w:r>
+        <w:rPr>
+          <w:rFonts w:ascii="Times New Roman" w:hAnsi="Times New Roman"/>
+          <w:noProof/>
+          <w:sz w:val="24"/>
+          <w:szCs w:val="24"/>
+          <w:lang w:val="bg-BG" w:eastAsia="bg-BG"/>
+        </w:rPr>
+        <w:drawing>
+          <wp:inline distT="0" distB="0" distL="0" distR="0">
+            <wp:extent cx="4371975" cy="3629025"/>
+            <wp:effectExtent l="19050" t="0" r="9525" b="0"/>
+            <wp:docPr id="6" name="Картина 3" descr="C:\Users\admin\AppData\Local\Microsoft\Windows\INetCache\Content.Word\Без име.png"/>
+            <wp:cNvGraphicFramePr>
+              <a:graphicFrameLocks xmlns:a="http://schemas.openxmlformats.org/drawingml/2006/main" noChangeAspect="1"/>
+            </wp:cNvGraphicFramePr>
+            <a:graphic xmlns:a="http://schemas.openxmlformats.org/drawingml/2006/main">
+              <a:graphicData uri="http://schemas.openxmlformats.org/drawingml/2006/picture">
+                <pic:pic xmlns:pic="http://schemas.openxmlformats.org/drawingml/2006/picture">
+                  <pic:nvPicPr>
+                    <pic:cNvPr id="0" name="Picture 3" descr="C:\Users\admin\AppData\Local\Microsoft\Windows\INetCache\Content.Word\Без име.png"/>
+                    <pic:cNvPicPr>
+                      <a:picLocks noChangeAspect="1" noChangeArrowheads="1"/>
+                    </pic:cNvPicPr>
+                  </pic:nvPicPr>
+                  <pic:blipFill>
+                    <a:blip r:embed="rId10" cstate="print"/>
+                    <a:srcRect/>
+                    <a:stretch>
+                      <a:fillRect/>
+                    </a:stretch>
+                  </pic:blipFill>
+                  <pic:spPr bwMode="auto">
+                    <a:xfrm>
+                      <a:off x="0" y="0"/>
+                      <a:ext cx="4371975" cy="3629025"/>
+                    </a:xfrm>
+                    <a:prstGeom prst="rect">
+                      <a:avLst/>
+                    </a:prstGeom>
+                    <a:noFill/>
+                    <a:ln w="9525">
+                      <a:noFill/>
+                      <a:miter lim="800000"/>
+                      <a:headEnd/>
+                      <a:tailEnd/>
+                    </a:ln>
+                  </pic:spPr>
+                </pic:pic>
+              </a:graphicData>
+            </a:graphic>
+          </wp:inline>
+        </w:drawing>
+      </w:r>
+    </w:p>
+    <w:p>
+      <w:pPr>
+        <w:pStyle w:val="a3"/>
+        <w:widowControl w:val="0"/>
+        <w:overflowPunct w:val="0"/>
+        <w:autoSpaceDE w:val="0"/>
+        <w:autoSpaceDN w:val="0"/>
+        <w:adjustRightInd w:val="0"/>
+        <w:spacing w:after="0" w:line="453" w:lineRule="auto"/>
+        <w:ind w:left="1080"/>
+        <w:jc w:val="both"/>
+        <w:rPr>
+          <w:rFonts w:ascii="Times New Roman" w:hAnsi="Times New Roman"/>
+          <w:sz w:val="24"/>
+          <w:szCs w:val="24"/>
+        </w:rPr>
+      </w:pPr>
+    </w:p>
+    <w:p>
+      <w:pPr>
+        <w:pStyle w:val="a3"/>
+        <w:widowControl w:val="0"/>
+        <w:overflowPunct w:val="0"/>
+        <w:autoSpaceDE w:val="0"/>
+        <w:autoSpaceDN w:val="0"/>
+        <w:adjustRightInd w:val="0"/>
+        <w:spacing w:after="0" w:line="453" w:lineRule="auto"/>
+        <w:ind w:left="1080"/>
+        <w:jc w:val="both"/>
+        <w:rPr>
+          <w:rFonts w:ascii="Times New Roman" w:hAnsi="Times New Roman"/>
+          <w:sz w:val="24"/>
+          <w:szCs w:val="24"/>
+        </w:rPr>
+      </w:pPr>
+    </w:p>
+    <w:p>
+      <w:pPr>
+        <w:pStyle w:val="a3"/>
+        <w:widowControl w:val="0"/>
+        <w:overflowPunct w:val="0"/>
+        <w:autoSpaceDE w:val="0"/>
+        <w:autoSpaceDN w:val="0"/>
+        <w:adjustRightInd w:val="0"/>
+        <w:spacing w:after="0" w:line="453" w:lineRule="auto"/>
+        <w:ind w:left="1080"/>
+        <w:jc w:val="both"/>
+        <w:rPr>
+          <w:rFonts w:ascii="Times New Roman" w:hAnsi="Times New Roman"/>
+          <w:sz w:val="24"/>
+          <w:szCs w:val="24"/>
+        </w:rPr>
+      </w:pPr>
+      <w:r>
+        <w:rPr>
+          <w:rFonts w:ascii="Times New Roman" w:hAnsi="Times New Roman"/>
+          <w:sz w:val="24"/>
+          <w:szCs w:val="24"/>
+        </w:rPr>
+        <w:lastRenderedPageBreak/>
         <w:t xml:space="preserve">Personal account registration: </w:t>
       </w:r>
     </w:p>
@@ -5619,11 +5754,7 @@
               <w:spacing w:after="0" w:line="240" w:lineRule="auto"/>
             </w:pPr>
             <w:r>
-              <w:t xml:space="preserve">Password confirmation: should be the same as </w:t>
-            </w:r>
-            <w:r>
-              <w:lastRenderedPageBreak/>
-              <w:t xml:space="preserve">password one </w:t>
+              <w:t xml:space="preserve">Password confirmation: should be the same as password one </w:t>
             </w:r>
           </w:p>
           <w:p>
@@ -5696,7 +5827,6 @@
               <w:rPr>
                 <w:color w:val="auto"/>
               </w:rPr>
-              <w:lastRenderedPageBreak/>
               <w:t>Alternative flows</w:t>
             </w:r>
           </w:p>
@@ -5936,6 +6066,7 @@
           <w:sz w:val="24"/>
           <w:szCs w:val="24"/>
         </w:rPr>
+        <w:lastRenderedPageBreak/>
         <w:t xml:space="preserve">Corporate account registration: </w:t>
       </w:r>
     </w:p>
@@ -6450,7 +6581,6 @@
               <w:spacing w:after="0" w:line="240" w:lineRule="auto"/>
             </w:pPr>
             <w:r>
-              <w:lastRenderedPageBreak/>
               <w:t>Country: selected from the drop down list</w:t>
             </w:r>
           </w:p>
@@ -6563,7 +6693,6 @@
               <w:rPr>
                 <w:color w:val="auto"/>
               </w:rPr>
-              <w:lastRenderedPageBreak/>
               <w:t>Alternative flows</w:t>
             </w:r>
           </w:p>
@@ -7456,6 +7585,7 @@
           <w:sz w:val="24"/>
           <w:szCs w:val="24"/>
         </w:rPr>
+        <w:lastRenderedPageBreak/>
         <w:t>3.1.7 Contact form</w:t>
       </w:r>
     </w:p>
@@ -7761,7 +7891,6 @@
           <w:szCs w:val="24"/>
           <w:lang w:val="bg-BG" w:eastAsia="bg-BG"/>
         </w:rPr>
-        <w:lastRenderedPageBreak/>
         <w:drawing>
           <wp:anchor distT="0" distB="0" distL="114300" distR="114300" simplePos="0" relativeHeight="251659264" behindDoc="0" locked="0" layoutInCell="1" allowOverlap="1">
             <wp:simplePos x="914400" y="1257300"/>
@@ -7788,10 +7917,10 @@
                     </pic:cNvPicPr>
                   </pic:nvPicPr>
                   <pic:blipFill>
-                    <a:blip r:embed="rId10" cstate="print">
+                    <a:blip r:embed="rId11" cstate="print">
                       <a:extLst>
                         <a:ext uri="{28A0092B-C50C-407E-A947-70E740481C1C}">
-                          <a14:useLocalDpi xmlns:a14="http://schemas.microsoft.com/office/drawing/2010/main" xmlns:wps="http://schemas.microsoft.com/office/word/2010/wordprocessingShape" xmlns:wpi="http://schemas.microsoft.com/office/word/2010/wordprocessingInk" xmlns:wpg="http://schemas.microsoft.com/office/word/2010/wordprocessingGroup" xmlns:w15="http://schemas.microsoft.com/office/word/2012/wordml" xmlns:w14="http://schemas.microsoft.com/office/word/2010/wordml" xmlns:w="http://schemas.openxmlformats.org/wordprocessingml/2006/main" xmlns:w10="urn:schemas-microsoft-com:office:word" xmlns:wp14="http://schemas.microsoft.com/office/word/2010/wordprocessingDrawing" xmlns:v="urn:schemas-microsoft-com:vml" xmlns:o="urn:schemas-microsoft-com:office:office" xmlns:mc="http://schemas.openxmlformats.org/markup-compatibility/2006" xmlns:wpc="http://schemas.microsoft.com/office/word/2010/wordprocessingCanvas" xmlns="" val="0"/>
+                          <a14:useLocalDpi xmlns="" xmlns:wpc="http://schemas.microsoft.com/office/word/2010/wordprocessingCanvas" xmlns:mc="http://schemas.openxmlformats.org/markup-compatibility/2006" xmlns:o="urn:schemas-microsoft-com:office:office" xmlns:v="urn:schemas-microsoft-com:vml" xmlns:wp14="http://schemas.microsoft.com/office/word/2010/wordprocessingDrawing" xmlns:w10="urn:schemas-microsoft-com:office:word" xmlns:w="http://schemas.openxmlformats.org/wordprocessingml/2006/main" xmlns:w14="http://schemas.microsoft.com/office/word/2010/wordml" xmlns:w15="http://schemas.microsoft.com/office/word/2012/wordml" xmlns:wpg="http://schemas.microsoft.com/office/word/2010/wordprocessingGroup" xmlns:wpi="http://schemas.microsoft.com/office/word/2010/wordprocessingInk" xmlns:wps="http://schemas.microsoft.com/office/word/2010/wordprocessingShape" xmlns:a14="http://schemas.microsoft.com/office/drawing/2010/main" val="0"/>
                         </a:ext>
                       </a:extLst>
                     </a:blip>
@@ -8209,6 +8338,7 @@
               </w:rPr>
             </w:pPr>
             <w:r>
+              <w:lastRenderedPageBreak/>
               <w:t>Basic Flow</w:t>
             </w:r>
           </w:p>
@@ -9257,6 +9387,7 @@
           <w:sz w:val="24"/>
           <w:szCs w:val="24"/>
         </w:rPr>
+        <w:lastRenderedPageBreak/>
         <w:t>Use case: Login in private part of the system</w:t>
       </w:r>
     </w:p>
@@ -9300,10 +9431,10 @@
                     </pic:cNvPicPr>
                   </pic:nvPicPr>
                   <pic:blipFill>
-                    <a:blip r:embed="rId11" cstate="print">
+                    <a:blip r:embed="rId12" cstate="print">
                       <a:extLst>
                         <a:ext uri="{28A0092B-C50C-407E-A947-70E740481C1C}">
-                          <a14:useLocalDpi xmlns:a14="http://schemas.microsoft.com/office/drawing/2010/main" xmlns:wps="http://schemas.microsoft.com/office/word/2010/wordprocessingShape" xmlns:wpi="http://schemas.microsoft.com/office/word/2010/wordprocessingInk" xmlns:wpg="http://schemas.microsoft.com/office/word/2010/wordprocessingGroup" xmlns:w15="http://schemas.microsoft.com/office/word/2012/wordml" xmlns:w14="http://schemas.microsoft.com/office/word/2010/wordml" xmlns:w="http://schemas.openxmlformats.org/wordprocessingml/2006/main" xmlns:w10="urn:schemas-microsoft-com:office:word" xmlns:wp14="http://schemas.microsoft.com/office/word/2010/wordprocessingDrawing" xmlns:v="urn:schemas-microsoft-com:vml" xmlns:o="urn:schemas-microsoft-com:office:office" xmlns:mc="http://schemas.openxmlformats.org/markup-compatibility/2006" xmlns:wpc="http://schemas.microsoft.com/office/word/2010/wordprocessingCanvas" xmlns="" val="0"/>
+                          <a14:useLocalDpi xmlns="" xmlns:wpc="http://schemas.microsoft.com/office/word/2010/wordprocessingCanvas" xmlns:mc="http://schemas.openxmlformats.org/markup-compatibility/2006" xmlns:o="urn:schemas-microsoft-com:office:office" xmlns:v="urn:schemas-microsoft-com:vml" xmlns:wp14="http://schemas.microsoft.com/office/word/2010/wordprocessingDrawing" xmlns:w10="urn:schemas-microsoft-com:office:word" xmlns:w="http://schemas.openxmlformats.org/wordprocessingml/2006/main" xmlns:w14="http://schemas.microsoft.com/office/word/2010/wordml" xmlns:w15="http://schemas.microsoft.com/office/word/2012/wordml" xmlns:wpg="http://schemas.microsoft.com/office/word/2010/wordprocessingGroup" xmlns:wpi="http://schemas.microsoft.com/office/word/2010/wordprocessingInk" xmlns:wps="http://schemas.microsoft.com/office/word/2010/wordprocessingShape" xmlns:a14="http://schemas.microsoft.com/office/drawing/2010/main" val="0"/>
                         </a:ext>
                       </a:extLst>
                     </a:blip>
@@ -9436,7 +9567,6 @@
               <w:rPr>
                 <w:color w:val="auto"/>
               </w:rPr>
-              <w:lastRenderedPageBreak/>
               <w:t>Summary</w:t>
             </w:r>
           </w:p>
@@ -10106,6 +10236,7 @@
               <w:rPr>
                 <w:color w:val="auto"/>
               </w:rPr>
+              <w:lastRenderedPageBreak/>
               <w:t>Post conditions</w:t>
             </w:r>
           </w:p>
@@ -10557,7 +10688,6 @@
               </w:rPr>
             </w:pPr>
             <w:r>
-              <w:lastRenderedPageBreak/>
               <w:t>Basic Flow</w:t>
             </w:r>
           </w:p>
@@ -11168,6 +11298,7 @@
               <w:rPr>
                 <w:color w:val="auto"/>
               </w:rPr>
+              <w:lastRenderedPageBreak/>
               <w:t>Preconditions</w:t>
             </w:r>
           </w:p>
@@ -11565,7 +11696,6 @@
               <w:rPr>
                 <w:color w:val="auto"/>
               </w:rPr>
-              <w:lastRenderedPageBreak/>
               <w:t>Alternative flows</w:t>
             </w:r>
           </w:p>
@@ -12190,6 +12320,7 @@
               </w:rPr>
             </w:pPr>
             <w:r>
+              <w:lastRenderedPageBreak/>
               <w:t>Basic Flow</w:t>
             </w:r>
           </w:p>
@@ -12552,7 +12683,6 @@
               <w:rPr>
                 <w:color w:val="auto"/>
               </w:rPr>
-              <w:lastRenderedPageBreak/>
               <w:t>Alternative flows</w:t>
             </w:r>
           </w:p>
@@ -17180,10 +17310,10 @@
                     </pic:cNvPicPr>
                   </pic:nvPicPr>
                   <pic:blipFill>
-                    <a:blip r:embed="rId12" cstate="print">
+                    <a:blip r:embed="rId13" cstate="print">
                       <a:extLst>
                         <a:ext uri="{28A0092B-C50C-407E-A947-70E740481C1C}">
-                          <a14:useLocalDpi xmlns:a14="http://schemas.microsoft.com/office/drawing/2010/main" xmlns:wps="http://schemas.microsoft.com/office/word/2010/wordprocessingShape" xmlns:wpi="http://schemas.microsoft.com/office/word/2010/wordprocessingInk" xmlns:wpg="http://schemas.microsoft.com/office/word/2010/wordprocessingGroup" xmlns:w15="http://schemas.microsoft.com/office/word/2012/wordml" xmlns:w14="http://schemas.microsoft.com/office/word/2010/wordml" xmlns:w="http://schemas.openxmlformats.org/wordprocessingml/2006/main" xmlns:w10="urn:schemas-microsoft-com:office:word" xmlns:wp14="http://schemas.microsoft.com/office/word/2010/wordprocessingDrawing" xmlns:v="urn:schemas-microsoft-com:vml" xmlns:o="urn:schemas-microsoft-com:office:office" xmlns:mc="http://schemas.openxmlformats.org/markup-compatibility/2006" xmlns:wpc="http://schemas.microsoft.com/office/word/2010/wordprocessingCanvas" xmlns="" val="0"/>
+                          <a14:useLocalDpi xmlns="" xmlns:wpc="http://schemas.microsoft.com/office/word/2010/wordprocessingCanvas" xmlns:mc="http://schemas.openxmlformats.org/markup-compatibility/2006" xmlns:o="urn:schemas-microsoft-com:office:office" xmlns:v="urn:schemas-microsoft-com:vml" xmlns:wp14="http://schemas.microsoft.com/office/word/2010/wordprocessingDrawing" xmlns:w10="urn:schemas-microsoft-com:office:word" xmlns:w="http://schemas.openxmlformats.org/wordprocessingml/2006/main" xmlns:w14="http://schemas.microsoft.com/office/word/2010/wordml" xmlns:w15="http://schemas.microsoft.com/office/word/2012/wordml" xmlns:wpg="http://schemas.microsoft.com/office/word/2010/wordprocessingGroup" xmlns:wpi="http://schemas.microsoft.com/office/word/2010/wordprocessingInk" xmlns:wps="http://schemas.microsoft.com/office/word/2010/wordprocessingShape" xmlns:a14="http://schemas.microsoft.com/office/drawing/2010/main" val="0"/>
                         </a:ext>
                       </a:extLst>
                     </a:blip>
@@ -17279,10 +17409,10 @@
                     </pic:cNvPicPr>
                   </pic:nvPicPr>
                   <pic:blipFill>
-                    <a:blip r:embed="rId13" cstate="print">
+                    <a:blip r:embed="rId14" cstate="print">
                       <a:extLst>
                         <a:ext uri="{28A0092B-C50C-407E-A947-70E740481C1C}">
-                          <a14:useLocalDpi xmlns:a14="http://schemas.microsoft.com/office/drawing/2010/main" xmlns:wps="http://schemas.microsoft.com/office/word/2010/wordprocessingShape" xmlns:wpi="http://schemas.microsoft.com/office/word/2010/wordprocessingInk" xmlns:wpg="http://schemas.microsoft.com/office/word/2010/wordprocessingGroup" xmlns:w15="http://schemas.microsoft.com/office/word/2012/wordml" xmlns:w14="http://schemas.microsoft.com/office/word/2010/wordml" xmlns:w="http://schemas.openxmlformats.org/wordprocessingml/2006/main" xmlns:w10="urn:schemas-microsoft-com:office:word" xmlns:wp14="http://schemas.microsoft.com/office/word/2010/wordprocessingDrawing" xmlns:v="urn:schemas-microsoft-com:vml" xmlns:o="urn:schemas-microsoft-com:office:office" xmlns:mc="http://schemas.openxmlformats.org/markup-compatibility/2006" xmlns:wpc="http://schemas.microsoft.com/office/word/2010/wordprocessingCanvas" xmlns="" val="0"/>
+                          <a14:useLocalDpi xmlns="" xmlns:wpc="http://schemas.microsoft.com/office/word/2010/wordprocessingCanvas" xmlns:mc="http://schemas.openxmlformats.org/markup-compatibility/2006" xmlns:o="urn:schemas-microsoft-com:office:office" xmlns:v="urn:schemas-microsoft-com:vml" xmlns:wp14="http://schemas.microsoft.com/office/word/2010/wordprocessingDrawing" xmlns:w10="urn:schemas-microsoft-com:office:word" xmlns:w="http://schemas.openxmlformats.org/wordprocessingml/2006/main" xmlns:w14="http://schemas.microsoft.com/office/word/2010/wordml" xmlns:w15="http://schemas.microsoft.com/office/word/2012/wordml" xmlns:wpg="http://schemas.microsoft.com/office/word/2010/wordprocessingGroup" xmlns:wpi="http://schemas.microsoft.com/office/word/2010/wordprocessingInk" xmlns:wps="http://schemas.microsoft.com/office/word/2010/wordprocessingShape" xmlns:a14="http://schemas.microsoft.com/office/drawing/2010/main" val="0"/>
                         </a:ext>
                       </a:extLst>
                     </a:blip>
@@ -17398,10 +17528,10 @@
                     </pic:cNvPicPr>
                   </pic:nvPicPr>
                   <pic:blipFill>
-                    <a:blip r:embed="rId14" cstate="print">
+                    <a:blip r:embed="rId15" cstate="print">
                       <a:extLst>
                         <a:ext uri="{28A0092B-C50C-407E-A947-70E740481C1C}">
-                          <a14:useLocalDpi xmlns:a14="http://schemas.microsoft.com/office/drawing/2010/main" xmlns:wps="http://schemas.microsoft.com/office/word/2010/wordprocessingShape" xmlns:wpi="http://schemas.microsoft.com/office/word/2010/wordprocessingInk" xmlns:wpg="http://schemas.microsoft.com/office/word/2010/wordprocessingGroup" xmlns:w15="http://schemas.microsoft.com/office/word/2012/wordml" xmlns:w14="http://schemas.microsoft.com/office/word/2010/wordml" xmlns:w="http://schemas.openxmlformats.org/wordprocessingml/2006/main" xmlns:w10="urn:schemas-microsoft-com:office:word" xmlns:wp14="http://schemas.microsoft.com/office/word/2010/wordprocessingDrawing" xmlns:v="urn:schemas-microsoft-com:vml" xmlns:o="urn:schemas-microsoft-com:office:office" xmlns:mc="http://schemas.openxmlformats.org/markup-compatibility/2006" xmlns:wpc="http://schemas.microsoft.com/office/word/2010/wordprocessingCanvas" xmlns="" val="0"/>
+                          <a14:useLocalDpi xmlns="" xmlns:wpc="http://schemas.microsoft.com/office/word/2010/wordprocessingCanvas" xmlns:mc="http://schemas.openxmlformats.org/markup-compatibility/2006" xmlns:o="urn:schemas-microsoft-com:office:office" xmlns:v="urn:schemas-microsoft-com:vml" xmlns:wp14="http://schemas.microsoft.com/office/word/2010/wordprocessingDrawing" xmlns:w10="urn:schemas-microsoft-com:office:word" xmlns:w="http://schemas.openxmlformats.org/wordprocessingml/2006/main" xmlns:w14="http://schemas.microsoft.com/office/word/2010/wordml" xmlns:w15="http://schemas.microsoft.com/office/word/2012/wordml" xmlns:wpg="http://schemas.microsoft.com/office/word/2010/wordprocessingGroup" xmlns:wpi="http://schemas.microsoft.com/office/word/2010/wordprocessingInk" xmlns:wps="http://schemas.microsoft.com/office/word/2010/wordprocessingShape" xmlns:a14="http://schemas.microsoft.com/office/drawing/2010/main" val="0"/>
                         </a:ext>
                       </a:extLst>
                     </a:blip>
@@ -17497,10 +17627,10 @@
                     </pic:cNvPicPr>
                   </pic:nvPicPr>
                   <pic:blipFill>
-                    <a:blip r:embed="rId15" cstate="print">
+                    <a:blip r:embed="rId16" cstate="print">
                       <a:extLst>
                         <a:ext uri="{28A0092B-C50C-407E-A947-70E740481C1C}">
-                          <a14:useLocalDpi xmlns:a14="http://schemas.microsoft.com/office/drawing/2010/main" xmlns:wps="http://schemas.microsoft.com/office/word/2010/wordprocessingShape" xmlns:wpi="http://schemas.microsoft.com/office/word/2010/wordprocessingInk" xmlns:wpg="http://schemas.microsoft.com/office/word/2010/wordprocessingGroup" xmlns:w15="http://schemas.microsoft.com/office/word/2012/wordml" xmlns:w14="http://schemas.microsoft.com/office/word/2010/wordml" xmlns:w="http://schemas.openxmlformats.org/wordprocessingml/2006/main" xmlns:w10="urn:schemas-microsoft-com:office:word" xmlns:wp14="http://schemas.microsoft.com/office/word/2010/wordprocessingDrawing" xmlns:v="urn:schemas-microsoft-com:vml" xmlns:o="urn:schemas-microsoft-com:office:office" xmlns:mc="http://schemas.openxmlformats.org/markup-compatibility/2006" xmlns:wpc="http://schemas.microsoft.com/office/word/2010/wordprocessingCanvas" xmlns="" val="0"/>
+                          <a14:useLocalDpi xmlns="" xmlns:wpc="http://schemas.microsoft.com/office/word/2010/wordprocessingCanvas" xmlns:mc="http://schemas.openxmlformats.org/markup-compatibility/2006" xmlns:o="urn:schemas-microsoft-com:office:office" xmlns:v="urn:schemas-microsoft-com:vml" xmlns:wp14="http://schemas.microsoft.com/office/word/2010/wordprocessingDrawing" xmlns:w10="urn:schemas-microsoft-com:office:word" xmlns:w="http://schemas.openxmlformats.org/wordprocessingml/2006/main" xmlns:w14="http://schemas.microsoft.com/office/word/2010/wordml" xmlns:w15="http://schemas.microsoft.com/office/word/2012/wordml" xmlns:wpg="http://schemas.microsoft.com/office/word/2010/wordprocessingGroup" xmlns:wpi="http://schemas.microsoft.com/office/word/2010/wordprocessingInk" xmlns:wps="http://schemas.microsoft.com/office/word/2010/wordprocessingShape" xmlns:a14="http://schemas.microsoft.com/office/drawing/2010/main" val="0"/>
                         </a:ext>
                       </a:extLst>
                     </a:blip>
@@ -17595,10 +17725,10 @@
                     </pic:cNvPicPr>
                   </pic:nvPicPr>
                   <pic:blipFill>
-                    <a:blip r:embed="rId16" cstate="print">
+                    <a:blip r:embed="rId17" cstate="print">
                       <a:extLst>
                         <a:ext uri="{28A0092B-C50C-407E-A947-70E740481C1C}">
-                          <a14:useLocalDpi xmlns:a14="http://schemas.microsoft.com/office/drawing/2010/main" xmlns:wps="http://schemas.microsoft.com/office/word/2010/wordprocessingShape" xmlns:wpi="http://schemas.microsoft.com/office/word/2010/wordprocessingInk" xmlns:wpg="http://schemas.microsoft.com/office/word/2010/wordprocessingGroup" xmlns:w15="http://schemas.microsoft.com/office/word/2012/wordml" xmlns:w14="http://schemas.microsoft.com/office/word/2010/wordml" xmlns:w="http://schemas.openxmlformats.org/wordprocessingml/2006/main" xmlns:w10="urn:schemas-microsoft-com:office:word" xmlns:wp14="http://schemas.microsoft.com/office/word/2010/wordprocessingDrawing" xmlns:v="urn:schemas-microsoft-com:vml" xmlns:o="urn:schemas-microsoft-com:office:office" xmlns:mc="http://schemas.openxmlformats.org/markup-compatibility/2006" xmlns:wpc="http://schemas.microsoft.com/office/word/2010/wordprocessingCanvas" xmlns="" val="0"/>
+                          <a14:useLocalDpi xmlns="" xmlns:wpc="http://schemas.microsoft.com/office/word/2010/wordprocessingCanvas" xmlns:mc="http://schemas.openxmlformats.org/markup-compatibility/2006" xmlns:o="urn:schemas-microsoft-com:office:office" xmlns:v="urn:schemas-microsoft-com:vml" xmlns:wp14="http://schemas.microsoft.com/office/word/2010/wordprocessingDrawing" xmlns:w10="urn:schemas-microsoft-com:office:word" xmlns:w="http://schemas.openxmlformats.org/wordprocessingml/2006/main" xmlns:w14="http://schemas.microsoft.com/office/word/2010/wordml" xmlns:w15="http://schemas.microsoft.com/office/word/2012/wordml" xmlns:wpg="http://schemas.microsoft.com/office/word/2010/wordprocessingGroup" xmlns:wpi="http://schemas.microsoft.com/office/word/2010/wordprocessingInk" xmlns:wps="http://schemas.microsoft.com/office/word/2010/wordprocessingShape" xmlns:a14="http://schemas.microsoft.com/office/drawing/2010/main" val="0"/>
                         </a:ext>
                       </a:extLst>
                     </a:blip>
@@ -18525,7 +18655,7 @@
           <w:rPr>
             <w:noProof/>
           </w:rPr>
-          <w:t>25</w:t>
+          <w:t>7</w:t>
         </w:r>
         <w:r>
           <w:rPr>
@@ -20884,7 +21014,7 @@
   <a:extraClrSchemeLst/>
   <a:extLst>
     <a:ext uri="{05A4C25C-085E-4340-85A3-A5531E510DB2}">
-      <thm15:themeFamily xmlns:thm15="http://schemas.microsoft.com/office/thememl/2012/main" xmlns="" name="Office Theme" id="{62F939B6-93AF-4DB8-9C6B-D6C7DFDC589F}" vid="{4A3C46E8-61CC-4603-A589-7422A47A8E4A}"/>
+      <thm15:themeFamily xmlns="" xmlns:thm15="http://schemas.microsoft.com/office/thememl/2012/main" name="Office Theme" id="{62F939B6-93AF-4DB8-9C6B-D6C7DFDC589F}" vid="{4A3C46E8-61CC-4603-A589-7422A47A8E4A}"/>
     </a:ext>
   </a:extLst>
 </a:theme>
@@ -20895,7 +21025,7 @@
 </file>
 
 <file path=customXml/itemProps1.xml><?xml version="1.0" encoding="utf-8"?>
-<ds:datastoreItem xmlns:ds="http://schemas.openxmlformats.org/officeDocument/2006/customXml" ds:itemID="{A9B35D1E-267D-42C9-9D9E-55694A6A22DD}">
+<ds:datastoreItem xmlns:ds="http://schemas.openxmlformats.org/officeDocument/2006/customXml" ds:itemID="{729C7BE1-58F1-466C-8498-8CC9E6B39701}">
   <ds:schemaRefs>
     <ds:schemaRef ds:uri="http://schemas.openxmlformats.org/officeDocument/2006/bibliography"/>
   </ds:schemaRefs>

</xml_diff>